<commit_message>
bővült a tesztelési dokumentáció a reszponzivitas
</commit_message>
<xml_diff>
--- a/Repülési társaság weboldal projekt kész végleges.docx
+++ b/Repülési társaság weboldal projekt kész végleges.docx
@@ -1,6 +1,6 @@
 
 <file path=word/document.xml><?xml version="1.0" encoding="utf-8"?>
-<w:document xmlns:wpc="http://schemas.microsoft.com/office/word/2010/wordprocessingCanvas" xmlns:cx="http://schemas.microsoft.com/office/drawing/2014/chartex" xmlns:cx1="http://schemas.microsoft.com/office/drawing/2015/9/8/chartex" xmlns:cx2="http://schemas.microsoft.com/office/drawing/2015/10/21/chartex" xmlns:cx3="http://schemas.microsoft.com/office/drawing/2016/5/9/chartex" xmlns:cx4="http://schemas.microsoft.com/office/drawing/2016/5/10/chartex" xmlns:cx5="http://schemas.microsoft.com/office/drawing/2016/5/11/chartex" xmlns:cx6="http://schemas.microsoft.com/office/drawing/2016/5/12/chartex" xmlns:cx7="http://schemas.microsoft.com/office/drawing/2016/5/13/chartex" xmlns:cx8="http://schemas.microsoft.com/office/drawing/2016/5/14/chartex" xmlns:mc="http://schemas.openxmlformats.org/markup-compatibility/2006" xmlns:aink="http://schemas.microsoft.com/office/drawing/2016/ink" xmlns:am3d="http://schemas.microsoft.com/office/drawing/2017/model3d" xmlns:o="urn:schemas-microsoft-com:office:office" xmlns:r="http://schemas.openxmlformats.org/officeDocument/2006/relationships" xmlns:m="http://schemas.openxmlformats.org/officeDocument/2006/math" xmlns:v="urn:schemas-microsoft-com:vml" xmlns:wp14="http://schemas.microsoft.com/office/word/2010/wordprocessingDrawing" xmlns:wp="http://schemas.openxmlformats.org/drawingml/2006/wordprocessingDrawing" xmlns:w10="urn:schemas-microsoft-com:office:word" xmlns:w="http://schemas.openxmlformats.org/wordprocessingml/2006/main" xmlns:w14="http://schemas.microsoft.com/office/word/2010/wordml" xmlns:w15="http://schemas.microsoft.com/office/word/2012/wordml" xmlns:w16cid="http://schemas.microsoft.com/office/word/2016/wordml/cid" xmlns:w16se="http://schemas.microsoft.com/office/word/2015/wordml/symex" xmlns:wpg="http://schemas.microsoft.com/office/word/2010/wordprocessingGroup" xmlns:wpi="http://schemas.microsoft.com/office/word/2010/wordprocessingInk" xmlns:wne="http://schemas.microsoft.com/office/word/2006/wordml" xmlns:wps="http://schemas.microsoft.com/office/word/2010/wordprocessingShape" mc:Ignorable="w14 w15 w16se w16cid wp14">
+<w:document xmlns:wpc="http://schemas.microsoft.com/office/word/2010/wordprocessingCanvas" xmlns:cx="http://schemas.microsoft.com/office/drawing/2014/chartex" xmlns:cx1="http://schemas.microsoft.com/office/drawing/2015/9/8/chartex" xmlns:cx2="http://schemas.microsoft.com/office/drawing/2015/10/21/chartex" xmlns:cx3="http://schemas.microsoft.com/office/drawing/2016/5/9/chartex" xmlns:cx4="http://schemas.microsoft.com/office/drawing/2016/5/10/chartex" xmlns:cx5="http://schemas.microsoft.com/office/drawing/2016/5/11/chartex" xmlns:cx6="http://schemas.microsoft.com/office/drawing/2016/5/12/chartex" xmlns:cx7="http://schemas.microsoft.com/office/drawing/2016/5/13/chartex" xmlns:cx8="http://schemas.microsoft.com/office/drawing/2016/5/14/chartex" xmlns:mc="http://schemas.openxmlformats.org/markup-compatibility/2006" xmlns:aink="http://schemas.microsoft.com/office/drawing/2016/ink" xmlns:am3d="http://schemas.microsoft.com/office/drawing/2017/model3d" xmlns:o="urn:schemas-microsoft-com:office:office" xmlns:oel="http://schemas.microsoft.com/office/2019/extlst" xmlns:r="http://schemas.openxmlformats.org/officeDocument/2006/relationships" xmlns:m="http://schemas.openxmlformats.org/officeDocument/2006/math" xmlns:v="urn:schemas-microsoft-com:vml" xmlns:wp14="http://schemas.microsoft.com/office/word/2010/wordprocessingDrawing" xmlns:wp="http://schemas.openxmlformats.org/drawingml/2006/wordprocessingDrawing" xmlns:w10="urn:schemas-microsoft-com:office:word" xmlns:w="http://schemas.openxmlformats.org/wordprocessingml/2006/main" xmlns:w14="http://schemas.microsoft.com/office/word/2010/wordml" xmlns:w15="http://schemas.microsoft.com/office/word/2012/wordml" xmlns:w16cex="http://schemas.microsoft.com/office/word/2018/wordml/cex" xmlns:w16cid="http://schemas.microsoft.com/office/word/2016/wordml/cid" xmlns:w16="http://schemas.microsoft.com/office/word/2018/wordml" xmlns:w16sdtdh="http://schemas.microsoft.com/office/word/2020/wordml/sdtdatahash" xmlns:w16se="http://schemas.microsoft.com/office/word/2015/wordml/symex" xmlns:wpg="http://schemas.microsoft.com/office/word/2010/wordprocessingGroup" xmlns:wpi="http://schemas.microsoft.com/office/word/2010/wordprocessingInk" xmlns:wne="http://schemas.microsoft.com/office/word/2006/wordml" xmlns:wps="http://schemas.microsoft.com/office/word/2010/wordprocessingShape" mc:Ignorable="w14 w15 w16se w16cid w16 w16cex w16sdtdh wp14">
   <w:body>
     <w:p>
       <w:pPr>
@@ -148,23 +148,7 @@
           <w:sz w:val="28"/>
           <w:szCs w:val="48"/>
         </w:rPr>
-        <w:t xml:space="preserve">Készítette: </w:t>
-      </w:r>
-      <w:proofErr w:type="spellStart"/>
-      <w:r>
-        <w:rPr>
-          <w:sz w:val="28"/>
-          <w:szCs w:val="48"/>
-        </w:rPr>
-        <w:t>Pribelszki</w:t>
-      </w:r>
-      <w:proofErr w:type="spellEnd"/>
-      <w:r>
-        <w:rPr>
-          <w:sz w:val="28"/>
-          <w:szCs w:val="48"/>
-        </w:rPr>
-        <w:t xml:space="preserve"> Dávid, Wágner János, Váradi Tünde</w:t>
+        <w:t>Készítette: Pribelszki Dávid, Wágner János, Váradi Tünde</w:t>
       </w:r>
     </w:p>
     <w:p>
@@ -245,21 +229,8 @@
     <w:p/>
     <w:p>
       <w:r>
-        <w:t xml:space="preserve">Csapatmunka felosztás: </w:t>
-      </w:r>
-      <w:proofErr w:type="spellStart"/>
-      <w:r>
-        <w:t>Pribelszki</w:t>
-      </w:r>
-      <w:proofErr w:type="spellEnd"/>
-      <w:r>
-        <w:t xml:space="preserve"> Dávid: weboldal fejléc és </w:t>
-      </w:r>
-      <w:proofErr w:type="spellStart"/>
-      <w:r>
-        <w:t>reszponzivitás</w:t>
-      </w:r>
-      <w:proofErr w:type="spellEnd"/>
+        <w:t>Csapatmunka felosztás: Pribelszki Dávid: weboldal fejléc és reszponzivitás</w:t>
+      </w:r>
     </w:p>
     <w:p>
       <w:r>
@@ -270,15 +241,7 @@
       </w:r>
       <w:r>
         <w:tab/>
-        <w:t xml:space="preserve">Wágner János: </w:t>
-      </w:r>
-      <w:proofErr w:type="spellStart"/>
-      <w:r>
-        <w:t>html</w:t>
-      </w:r>
-      <w:proofErr w:type="spellEnd"/>
-      <w:r>
-        <w:t>, és tesztdokumentációért felelős</w:t>
+        <w:t>Wágner János: html, és tesztdokumentációért felelős</w:t>
       </w:r>
     </w:p>
     <w:p>
@@ -290,31 +253,10 @@
       </w:r>
       <w:r>
         <w:tab/>
-        <w:t xml:space="preserve">Váradi Tünde: </w:t>
-      </w:r>
-      <w:proofErr w:type="spellStart"/>
-      <w:r>
-        <w:t>css</w:t>
-      </w:r>
-      <w:proofErr w:type="spellEnd"/>
-      <w:r>
-        <w:t xml:space="preserve">, </w:t>
-      </w:r>
-      <w:proofErr w:type="spellStart"/>
-      <w:proofErr w:type="gramStart"/>
-      <w:r>
-        <w:t>javascript</w:t>
-      </w:r>
-      <w:proofErr w:type="spellEnd"/>
-      <w:r>
-        <w:t xml:space="preserve"> </w:t>
-      </w:r>
-      <w:r>
-        <w:t>,</w:t>
-      </w:r>
-      <w:proofErr w:type="gramEnd"/>
-      <w:r>
-        <w:t xml:space="preserve"> tesztdokumentáció</w:t>
+        <w:t xml:space="preserve">Váradi Tünde: css, javascript </w:t>
+      </w:r>
+      <w:r>
+        <w:t>, tesztdokumentáció</w:t>
       </w:r>
     </w:p>
     <w:p>
@@ -465,25 +407,9 @@
           <w:rPr>
             <w:rStyle w:val="Hiperhivatkozs"/>
           </w:rPr>
-          <w:t xml:space="preserve">A </w:t>
-        </w:r>
-        <w:proofErr w:type="spellStart"/>
-        <w:r>
-          <w:rPr>
-            <w:rStyle w:val="Hiperhivatkozs"/>
-          </w:rPr>
-          <w:t>Wizz</w:t>
-        </w:r>
-        <w:proofErr w:type="spellEnd"/>
-        <w:r>
-          <w:rPr>
-            <w:rStyle w:val="Hiperhivatkozs"/>
-          </w:rPr>
-          <w:t xml:space="preserve"> Air hivatalos weboldala | Közvetlen foglalás a legkedvezőbb viteldíjakért</w:t>
+          <w:t>A Wizz Air hivatalos weboldala | Közvetlen foglalás a legkedvezőbb viteldíjakért</w:t>
         </w:r>
       </w:hyperlink>
-      <w:bookmarkStart w:id="0" w:name="_GoBack"/>
-      <w:bookmarkEnd w:id="0"/>
     </w:p>
     <w:p>
       <w:pPr>
@@ -494,65 +420,6 @@
           <w:szCs w:val="48"/>
         </w:rPr>
       </w:pPr>
-    </w:p>
-    <w:p>
-      <w:pPr>
-        <w:rPr>
-          <w:rFonts w:asciiTheme="majorHAnsi" w:hAnsiTheme="majorHAnsi" w:cstheme="majorHAnsi"/>
-          <w:color w:val="2F5496" w:themeColor="accent1" w:themeShade="BF"/>
-          <w:sz w:val="32"/>
-          <w:szCs w:val="48"/>
-        </w:rPr>
-      </w:pPr>
-    </w:p>
-    <w:p>
-      <w:pPr>
-        <w:rPr>
-          <w:rFonts w:asciiTheme="majorHAnsi" w:hAnsiTheme="majorHAnsi" w:cstheme="majorHAnsi"/>
-          <w:color w:val="2F5496" w:themeColor="accent1" w:themeShade="BF"/>
-          <w:sz w:val="32"/>
-          <w:szCs w:val="48"/>
-        </w:rPr>
-      </w:pPr>
-    </w:p>
-    <w:p>
-      <w:pPr>
-        <w:rPr>
-          <w:rFonts w:asciiTheme="majorHAnsi" w:hAnsiTheme="majorHAnsi" w:cstheme="majorHAnsi"/>
-          <w:color w:val="2F5496" w:themeColor="accent1" w:themeShade="BF"/>
-          <w:sz w:val="32"/>
-          <w:szCs w:val="48"/>
-        </w:rPr>
-      </w:pPr>
-    </w:p>
-    <w:p>
-      <w:pPr>
-        <w:rPr>
-          <w:rFonts w:asciiTheme="majorHAnsi" w:hAnsiTheme="majorHAnsi" w:cstheme="majorHAnsi"/>
-          <w:color w:val="2F5496" w:themeColor="accent1" w:themeShade="BF"/>
-          <w:sz w:val="32"/>
-          <w:szCs w:val="48"/>
-        </w:rPr>
-      </w:pPr>
-    </w:p>
-    <w:p>
-      <w:pPr>
-        <w:rPr>
-          <w:rFonts w:asciiTheme="majorHAnsi" w:hAnsiTheme="majorHAnsi" w:cstheme="majorHAnsi"/>
-          <w:color w:val="2F5496" w:themeColor="accent1" w:themeShade="BF"/>
-          <w:sz w:val="32"/>
-          <w:szCs w:val="48"/>
-        </w:rPr>
-      </w:pPr>
-      <w:r>
-        <w:rPr>
-          <w:rFonts w:asciiTheme="majorHAnsi" w:hAnsiTheme="majorHAnsi" w:cstheme="majorHAnsi"/>
-          <w:color w:val="2F5496" w:themeColor="accent1" w:themeShade="BF"/>
-          <w:sz w:val="32"/>
-          <w:szCs w:val="48"/>
-        </w:rPr>
-        <w:br w:type="page"/>
-      </w:r>
     </w:p>
     <w:p>
       <w:pPr>
@@ -578,23 +445,67 @@
     </w:p>
     <w:p>
       <w:pPr>
+        <w:jc w:val="center"/>
         <w:rPr>
           <w:rFonts w:asciiTheme="majorHAnsi" w:hAnsiTheme="majorHAnsi" w:cstheme="majorHAnsi"/>
           <w:color w:val="2F5496" w:themeColor="accent1" w:themeShade="BF"/>
-          <w:sz w:val="32"/>
-          <w:szCs w:val="48"/>
-        </w:rPr>
-      </w:pPr>
-    </w:p>
-    <w:p>
-      <w:pPr>
+          <w:sz w:val="52"/>
+          <w:szCs w:val="144"/>
+        </w:rPr>
+      </w:pPr>
+    </w:p>
+    <w:p>
+      <w:pPr>
+        <w:jc w:val="center"/>
         <w:rPr>
           <w:rFonts w:asciiTheme="majorHAnsi" w:hAnsiTheme="majorHAnsi" w:cstheme="majorHAnsi"/>
           <w:color w:val="2F5496" w:themeColor="accent1" w:themeShade="BF"/>
-          <w:sz w:val="32"/>
-          <w:szCs w:val="48"/>
-        </w:rPr>
-      </w:pPr>
+          <w:sz w:val="52"/>
+          <w:szCs w:val="144"/>
+        </w:rPr>
+      </w:pPr>
+    </w:p>
+    <w:p>
+      <w:pPr>
+        <w:jc w:val="center"/>
+        <w:rPr>
+          <w:rFonts w:asciiTheme="majorHAnsi" w:hAnsiTheme="majorHAnsi" w:cstheme="majorHAnsi"/>
+          <w:color w:val="2F5496" w:themeColor="accent1" w:themeShade="BF"/>
+          <w:sz w:val="52"/>
+          <w:szCs w:val="144"/>
+        </w:rPr>
+      </w:pPr>
+    </w:p>
+    <w:p>
+      <w:pPr>
+        <w:jc w:val="center"/>
+        <w:rPr>
+          <w:rFonts w:asciiTheme="majorHAnsi" w:hAnsiTheme="majorHAnsi" w:cstheme="majorHAnsi"/>
+          <w:color w:val="2F5496" w:themeColor="accent1" w:themeShade="BF"/>
+          <w:sz w:val="52"/>
+          <w:szCs w:val="144"/>
+        </w:rPr>
+      </w:pPr>
+    </w:p>
+    <w:p>
+      <w:pPr>
+        <w:jc w:val="center"/>
+        <w:rPr>
+          <w:rFonts w:asciiTheme="majorHAnsi" w:hAnsiTheme="majorHAnsi" w:cstheme="majorHAnsi"/>
+          <w:color w:val="2F5496" w:themeColor="accent1" w:themeShade="BF"/>
+          <w:sz w:val="52"/>
+          <w:szCs w:val="144"/>
+        </w:rPr>
+      </w:pPr>
+      <w:r>
+        <w:rPr>
+          <w:rFonts w:asciiTheme="majorHAnsi" w:hAnsiTheme="majorHAnsi" w:cstheme="majorHAnsi"/>
+          <w:color w:val="2F5496" w:themeColor="accent1" w:themeShade="BF"/>
+          <w:sz w:val="52"/>
+          <w:szCs w:val="144"/>
+        </w:rPr>
+        <w:t>Tesztdokumentáció táblázat</w:t>
+      </w:r>
     </w:p>
     <w:tbl>
       <w:tblPr>
@@ -1571,6 +1482,177 @@
               <w:right w:val="single" w:sz="4" w:space="0" w:color="auto"/>
             </w:tcBorders>
           </w:tcPr>
+          <w:p>
+            <w:r>
+              <w:t>Responzivitás</w:t>
+            </w:r>
+          </w:p>
+        </w:tc>
+        <w:tc>
+          <w:tcPr>
+            <w:tcW w:w="1797" w:type="dxa"/>
+            <w:tcBorders>
+              <w:top w:val="single" w:sz="4" w:space="0" w:color="auto"/>
+              <w:left w:val="single" w:sz="4" w:space="0" w:color="auto"/>
+              <w:bottom w:val="single" w:sz="4" w:space="0" w:color="auto"/>
+              <w:right w:val="single" w:sz="4" w:space="0" w:color="auto"/>
+            </w:tcBorders>
+          </w:tcPr>
+          <w:p>
+            <w:r>
+              <w:t>style.css</w:t>
+            </w:r>
+          </w:p>
+        </w:tc>
+        <w:tc>
+          <w:tcPr>
+            <w:tcW w:w="3308" w:type="dxa"/>
+            <w:tcBorders>
+              <w:top w:val="single" w:sz="4" w:space="0" w:color="auto"/>
+              <w:left w:val="single" w:sz="4" w:space="0" w:color="auto"/>
+              <w:bottom w:val="single" w:sz="4" w:space="0" w:color="auto"/>
+              <w:right w:val="single" w:sz="4" w:space="0" w:color="auto"/>
+            </w:tcBorders>
+          </w:tcPr>
+          <w:p>
+            <w:r>
+              <w:t>850px-nél kisebb kijelzőn rendeződjenek a div-ek</w:t>
+            </w:r>
+          </w:p>
+        </w:tc>
+        <w:tc>
+          <w:tcPr>
+            <w:tcW w:w="3729" w:type="dxa"/>
+            <w:tcBorders>
+              <w:top w:val="single" w:sz="4" w:space="0" w:color="auto"/>
+              <w:left w:val="single" w:sz="4" w:space="0" w:color="auto"/>
+              <w:bottom w:val="single" w:sz="4" w:space="0" w:color="auto"/>
+              <w:right w:val="single" w:sz="4" w:space="0" w:color="auto"/>
+            </w:tcBorders>
+          </w:tcPr>
+          <w:p>
+            <w:r>
+              <w:t>Méretarányos megjelenés</w:t>
+            </w:r>
+          </w:p>
+        </w:tc>
+        <w:tc>
+          <w:tcPr>
+            <w:tcW w:w="4110" w:type="dxa"/>
+            <w:tcBorders>
+              <w:top w:val="single" w:sz="4" w:space="0" w:color="auto"/>
+              <w:left w:val="single" w:sz="4" w:space="0" w:color="auto"/>
+              <w:bottom w:val="single" w:sz="4" w:space="0" w:color="auto"/>
+              <w:right w:val="single" w:sz="4" w:space="0" w:color="auto"/>
+            </w:tcBorders>
+          </w:tcPr>
+          <w:p>
+            <w:r>
+              <w:t>Sikeres eredmény</w:t>
+            </w:r>
+          </w:p>
+        </w:tc>
+      </w:tr>
+      <w:tr>
+        <w:trPr>
+          <w:trHeight w:val="721"/>
+        </w:trPr>
+        <w:tc>
+          <w:tcPr>
+            <w:tcW w:w="1793" w:type="dxa"/>
+            <w:tcBorders>
+              <w:top w:val="single" w:sz="4" w:space="0" w:color="auto"/>
+              <w:left w:val="single" w:sz="4" w:space="0" w:color="auto"/>
+              <w:bottom w:val="single" w:sz="4" w:space="0" w:color="auto"/>
+              <w:right w:val="single" w:sz="4" w:space="0" w:color="auto"/>
+            </w:tcBorders>
+          </w:tcPr>
+          <w:p>
+            <w:r>
+              <w:lastRenderedPageBreak/>
+              <w:t xml:space="preserve">Reszponzivitás </w:t>
+            </w:r>
+          </w:p>
+        </w:tc>
+        <w:tc>
+          <w:tcPr>
+            <w:tcW w:w="1797" w:type="dxa"/>
+            <w:tcBorders>
+              <w:top w:val="single" w:sz="4" w:space="0" w:color="auto"/>
+              <w:left w:val="single" w:sz="4" w:space="0" w:color="auto"/>
+              <w:bottom w:val="single" w:sz="4" w:space="0" w:color="auto"/>
+              <w:right w:val="single" w:sz="4" w:space="0" w:color="auto"/>
+            </w:tcBorders>
+          </w:tcPr>
+          <w:p>
+            <w:r>
+              <w:t>style.css</w:t>
+            </w:r>
+          </w:p>
+        </w:tc>
+        <w:tc>
+          <w:tcPr>
+            <w:tcW w:w="3308" w:type="dxa"/>
+            <w:tcBorders>
+              <w:top w:val="single" w:sz="4" w:space="0" w:color="auto"/>
+              <w:left w:val="single" w:sz="4" w:space="0" w:color="auto"/>
+              <w:bottom w:val="single" w:sz="4" w:space="0" w:color="auto"/>
+              <w:right w:val="single" w:sz="4" w:space="0" w:color="auto"/>
+            </w:tcBorders>
+          </w:tcPr>
+          <w:p>
+            <w:r>
+              <w:t>600px-nél kisebb kijelzőn rendeződjenek a div-ek és a fejléc</w:t>
+            </w:r>
+          </w:p>
+        </w:tc>
+        <w:tc>
+          <w:tcPr>
+            <w:tcW w:w="3729" w:type="dxa"/>
+            <w:tcBorders>
+              <w:top w:val="single" w:sz="4" w:space="0" w:color="auto"/>
+              <w:left w:val="single" w:sz="4" w:space="0" w:color="auto"/>
+              <w:bottom w:val="single" w:sz="4" w:space="0" w:color="auto"/>
+              <w:right w:val="single" w:sz="4" w:space="0" w:color="auto"/>
+            </w:tcBorders>
+          </w:tcPr>
+          <w:p>
+            <w:r>
+              <w:t>Méretarányos megjelenés, a div-ek egymás alá kerüljenek, a fejléc betűmérete kisebb</w:t>
+            </w:r>
+          </w:p>
+        </w:tc>
+        <w:tc>
+          <w:tcPr>
+            <w:tcW w:w="4110" w:type="dxa"/>
+            <w:tcBorders>
+              <w:top w:val="single" w:sz="4" w:space="0" w:color="auto"/>
+              <w:left w:val="single" w:sz="4" w:space="0" w:color="auto"/>
+              <w:bottom w:val="single" w:sz="4" w:space="0" w:color="auto"/>
+              <w:right w:val="single" w:sz="4" w:space="0" w:color="auto"/>
+            </w:tcBorders>
+          </w:tcPr>
+          <w:p>
+            <w:r>
+              <w:t>Sikeres eredmény</w:t>
+            </w:r>
+          </w:p>
+        </w:tc>
+      </w:tr>
+      <w:tr>
+        <w:trPr>
+          <w:trHeight w:val="721"/>
+        </w:trPr>
+        <w:tc>
+          <w:tcPr>
+            <w:tcW w:w="1793" w:type="dxa"/>
+            <w:tcBorders>
+              <w:top w:val="single" w:sz="4" w:space="0" w:color="auto"/>
+              <w:left w:val="single" w:sz="4" w:space="0" w:color="auto"/>
+              <w:bottom w:val="single" w:sz="4" w:space="0" w:color="auto"/>
+              <w:right w:val="single" w:sz="4" w:space="0" w:color="auto"/>
+            </w:tcBorders>
+          </w:tcPr>
           <w:p/>
         </w:tc>
         <w:tc>
@@ -1623,46 +1705,6 @@
         </w:tc>
       </w:tr>
     </w:tbl>
-    <w:p>
-      <w:pPr>
-        <w:rPr>
-          <w:rFonts w:asciiTheme="majorHAnsi" w:hAnsiTheme="majorHAnsi" w:cstheme="majorHAnsi"/>
-          <w:color w:val="2F5496" w:themeColor="accent1" w:themeShade="BF"/>
-          <w:sz w:val="32"/>
-          <w:szCs w:val="48"/>
-        </w:rPr>
-      </w:pPr>
-    </w:p>
-    <w:p>
-      <w:pPr>
-        <w:rPr>
-          <w:rFonts w:asciiTheme="majorHAnsi" w:hAnsiTheme="majorHAnsi" w:cstheme="majorHAnsi"/>
-          <w:color w:val="2F5496" w:themeColor="accent1" w:themeShade="BF"/>
-          <w:sz w:val="32"/>
-          <w:szCs w:val="48"/>
-        </w:rPr>
-      </w:pPr>
-    </w:p>
-    <w:p>
-      <w:pPr>
-        <w:rPr>
-          <w:rFonts w:asciiTheme="majorHAnsi" w:hAnsiTheme="majorHAnsi" w:cstheme="majorHAnsi"/>
-          <w:color w:val="2F5496" w:themeColor="accent1" w:themeShade="BF"/>
-          <w:sz w:val="32"/>
-          <w:szCs w:val="48"/>
-        </w:rPr>
-      </w:pPr>
-    </w:p>
-    <w:p>
-      <w:pPr>
-        <w:rPr>
-          <w:rFonts w:asciiTheme="majorHAnsi" w:hAnsiTheme="majorHAnsi" w:cstheme="majorHAnsi"/>
-          <w:color w:val="2F5496" w:themeColor="accent1" w:themeShade="BF"/>
-          <w:sz w:val="32"/>
-          <w:szCs w:val="48"/>
-        </w:rPr>
-      </w:pPr>
-    </w:p>
     <w:p>
       <w:pPr>
         <w:rPr>
@@ -1684,7 +1726,7 @@
 </file>
 
 <file path=word/endnotes.xml><?xml version="1.0" encoding="utf-8"?>
-<w:endnotes xmlns:wpc="http://schemas.microsoft.com/office/word/2010/wordprocessingCanvas" xmlns:cx="http://schemas.microsoft.com/office/drawing/2014/chartex" xmlns:cx1="http://schemas.microsoft.com/office/drawing/2015/9/8/chartex" xmlns:cx2="http://schemas.microsoft.com/office/drawing/2015/10/21/chartex" xmlns:cx3="http://schemas.microsoft.com/office/drawing/2016/5/9/chartex" xmlns:cx4="http://schemas.microsoft.com/office/drawing/2016/5/10/chartex" xmlns:cx5="http://schemas.microsoft.com/office/drawing/2016/5/11/chartex" xmlns:cx6="http://schemas.microsoft.com/office/drawing/2016/5/12/chartex" xmlns:cx7="http://schemas.microsoft.com/office/drawing/2016/5/13/chartex" xmlns:cx8="http://schemas.microsoft.com/office/drawing/2016/5/14/chartex" xmlns:mc="http://schemas.openxmlformats.org/markup-compatibility/2006" xmlns:aink="http://schemas.microsoft.com/office/drawing/2016/ink" xmlns:am3d="http://schemas.microsoft.com/office/drawing/2017/model3d" xmlns:o="urn:schemas-microsoft-com:office:office" xmlns:r="http://schemas.openxmlformats.org/officeDocument/2006/relationships" xmlns:m="http://schemas.openxmlformats.org/officeDocument/2006/math" xmlns:v="urn:schemas-microsoft-com:vml" xmlns:wp14="http://schemas.microsoft.com/office/word/2010/wordprocessingDrawing" xmlns:wp="http://schemas.openxmlformats.org/drawingml/2006/wordprocessingDrawing" xmlns:w10="urn:schemas-microsoft-com:office:word" xmlns:w="http://schemas.openxmlformats.org/wordprocessingml/2006/main" xmlns:w14="http://schemas.microsoft.com/office/word/2010/wordml" xmlns:w15="http://schemas.microsoft.com/office/word/2012/wordml" xmlns:w16cid="http://schemas.microsoft.com/office/word/2016/wordml/cid" xmlns:w16se="http://schemas.microsoft.com/office/word/2015/wordml/symex" xmlns:wpg="http://schemas.microsoft.com/office/word/2010/wordprocessingGroup" xmlns:wpi="http://schemas.microsoft.com/office/word/2010/wordprocessingInk" xmlns:wne="http://schemas.microsoft.com/office/word/2006/wordml" xmlns:wps="http://schemas.microsoft.com/office/word/2010/wordprocessingShape" mc:Ignorable="w14 w15 w16se w16cid wp14">
+<w:endnotes xmlns:wpc="http://schemas.microsoft.com/office/word/2010/wordprocessingCanvas" xmlns:cx="http://schemas.microsoft.com/office/drawing/2014/chartex" xmlns:cx1="http://schemas.microsoft.com/office/drawing/2015/9/8/chartex" xmlns:cx2="http://schemas.microsoft.com/office/drawing/2015/10/21/chartex" xmlns:cx3="http://schemas.microsoft.com/office/drawing/2016/5/9/chartex" xmlns:cx4="http://schemas.microsoft.com/office/drawing/2016/5/10/chartex" xmlns:cx5="http://schemas.microsoft.com/office/drawing/2016/5/11/chartex" xmlns:cx6="http://schemas.microsoft.com/office/drawing/2016/5/12/chartex" xmlns:cx7="http://schemas.microsoft.com/office/drawing/2016/5/13/chartex" xmlns:cx8="http://schemas.microsoft.com/office/drawing/2016/5/14/chartex" xmlns:mc="http://schemas.openxmlformats.org/markup-compatibility/2006" xmlns:aink="http://schemas.microsoft.com/office/drawing/2016/ink" xmlns:am3d="http://schemas.microsoft.com/office/drawing/2017/model3d" xmlns:o="urn:schemas-microsoft-com:office:office" xmlns:oel="http://schemas.microsoft.com/office/2019/extlst" xmlns:r="http://schemas.openxmlformats.org/officeDocument/2006/relationships" xmlns:m="http://schemas.openxmlformats.org/officeDocument/2006/math" xmlns:v="urn:schemas-microsoft-com:vml" xmlns:wp14="http://schemas.microsoft.com/office/word/2010/wordprocessingDrawing" xmlns:wp="http://schemas.openxmlformats.org/drawingml/2006/wordprocessingDrawing" xmlns:w10="urn:schemas-microsoft-com:office:word" xmlns:w="http://schemas.openxmlformats.org/wordprocessingml/2006/main" xmlns:w14="http://schemas.microsoft.com/office/word/2010/wordml" xmlns:w15="http://schemas.microsoft.com/office/word/2012/wordml" xmlns:w16cex="http://schemas.microsoft.com/office/word/2018/wordml/cex" xmlns:w16cid="http://schemas.microsoft.com/office/word/2016/wordml/cid" xmlns:w16="http://schemas.microsoft.com/office/word/2018/wordml" xmlns:w16sdtdh="http://schemas.microsoft.com/office/word/2020/wordml/sdtdatahash" xmlns:w16se="http://schemas.microsoft.com/office/word/2015/wordml/symex" xmlns:wpg="http://schemas.microsoft.com/office/word/2010/wordprocessingGroup" xmlns:wpi="http://schemas.microsoft.com/office/word/2010/wordprocessingInk" xmlns:wne="http://schemas.microsoft.com/office/word/2006/wordml" xmlns:wps="http://schemas.microsoft.com/office/word/2010/wordprocessingShape" mc:Ignorable="w14 w15 w16se w16cid w16 w16cex w16sdtdh wp14">
   <w:endnote w:type="separator" w:id="-1">
     <w:p>
       <w:pPr>
@@ -1709,7 +1751,7 @@
 </file>
 
 <file path=word/footer1.xml><?xml version="1.0" encoding="utf-8"?>
-<w:ftr xmlns:wpc="http://schemas.microsoft.com/office/word/2010/wordprocessingCanvas" xmlns:cx="http://schemas.microsoft.com/office/drawing/2014/chartex" xmlns:cx1="http://schemas.microsoft.com/office/drawing/2015/9/8/chartex" xmlns:cx2="http://schemas.microsoft.com/office/drawing/2015/10/21/chartex" xmlns:cx3="http://schemas.microsoft.com/office/drawing/2016/5/9/chartex" xmlns:cx4="http://schemas.microsoft.com/office/drawing/2016/5/10/chartex" xmlns:cx5="http://schemas.microsoft.com/office/drawing/2016/5/11/chartex" xmlns:cx6="http://schemas.microsoft.com/office/drawing/2016/5/12/chartex" xmlns:cx7="http://schemas.microsoft.com/office/drawing/2016/5/13/chartex" xmlns:cx8="http://schemas.microsoft.com/office/drawing/2016/5/14/chartex" xmlns:mc="http://schemas.openxmlformats.org/markup-compatibility/2006" xmlns:aink="http://schemas.microsoft.com/office/drawing/2016/ink" xmlns:am3d="http://schemas.microsoft.com/office/drawing/2017/model3d" xmlns:o="urn:schemas-microsoft-com:office:office" xmlns:r="http://schemas.openxmlformats.org/officeDocument/2006/relationships" xmlns:m="http://schemas.openxmlformats.org/officeDocument/2006/math" xmlns:v="urn:schemas-microsoft-com:vml" xmlns:wp14="http://schemas.microsoft.com/office/word/2010/wordprocessingDrawing" xmlns:wp="http://schemas.openxmlformats.org/drawingml/2006/wordprocessingDrawing" xmlns:w10="urn:schemas-microsoft-com:office:word" xmlns:w="http://schemas.openxmlformats.org/wordprocessingml/2006/main" xmlns:w14="http://schemas.microsoft.com/office/word/2010/wordml" xmlns:w15="http://schemas.microsoft.com/office/word/2012/wordml" xmlns:w16cid="http://schemas.microsoft.com/office/word/2016/wordml/cid" xmlns:w16se="http://schemas.microsoft.com/office/word/2015/wordml/symex" xmlns:wpg="http://schemas.microsoft.com/office/word/2010/wordprocessingGroup" xmlns:wpi="http://schemas.microsoft.com/office/word/2010/wordprocessingInk" xmlns:wne="http://schemas.microsoft.com/office/word/2006/wordml" xmlns:wps="http://schemas.microsoft.com/office/word/2010/wordprocessingShape" mc:Ignorable="w14 w15 w16se w16cid wp14">
+<w:ftr xmlns:wpc="http://schemas.microsoft.com/office/word/2010/wordprocessingCanvas" xmlns:cx="http://schemas.microsoft.com/office/drawing/2014/chartex" xmlns:cx1="http://schemas.microsoft.com/office/drawing/2015/9/8/chartex" xmlns:cx2="http://schemas.microsoft.com/office/drawing/2015/10/21/chartex" xmlns:cx3="http://schemas.microsoft.com/office/drawing/2016/5/9/chartex" xmlns:cx4="http://schemas.microsoft.com/office/drawing/2016/5/10/chartex" xmlns:cx5="http://schemas.microsoft.com/office/drawing/2016/5/11/chartex" xmlns:cx6="http://schemas.microsoft.com/office/drawing/2016/5/12/chartex" xmlns:cx7="http://schemas.microsoft.com/office/drawing/2016/5/13/chartex" xmlns:cx8="http://schemas.microsoft.com/office/drawing/2016/5/14/chartex" xmlns:mc="http://schemas.openxmlformats.org/markup-compatibility/2006" xmlns:aink="http://schemas.microsoft.com/office/drawing/2016/ink" xmlns:am3d="http://schemas.microsoft.com/office/drawing/2017/model3d" xmlns:o="urn:schemas-microsoft-com:office:office" xmlns:oel="http://schemas.microsoft.com/office/2019/extlst" xmlns:r="http://schemas.openxmlformats.org/officeDocument/2006/relationships" xmlns:m="http://schemas.openxmlformats.org/officeDocument/2006/math" xmlns:v="urn:schemas-microsoft-com:vml" xmlns:wp14="http://schemas.microsoft.com/office/word/2010/wordprocessingDrawing" xmlns:wp="http://schemas.openxmlformats.org/drawingml/2006/wordprocessingDrawing" xmlns:w10="urn:schemas-microsoft-com:office:word" xmlns:w="http://schemas.openxmlformats.org/wordprocessingml/2006/main" xmlns:w14="http://schemas.microsoft.com/office/word/2010/wordml" xmlns:w15="http://schemas.microsoft.com/office/word/2012/wordml" xmlns:w16cex="http://schemas.microsoft.com/office/word/2018/wordml/cex" xmlns:w16cid="http://schemas.microsoft.com/office/word/2016/wordml/cid" xmlns:w16="http://schemas.microsoft.com/office/word/2018/wordml" xmlns:w16sdtdh="http://schemas.microsoft.com/office/word/2020/wordml/sdtdatahash" xmlns:w16se="http://schemas.microsoft.com/office/word/2015/wordml/symex" xmlns:wpg="http://schemas.microsoft.com/office/word/2010/wordprocessingGroup" xmlns:wpi="http://schemas.microsoft.com/office/word/2010/wordprocessingInk" xmlns:wne="http://schemas.microsoft.com/office/word/2006/wordml" xmlns:wps="http://schemas.microsoft.com/office/word/2010/wordprocessingShape" mc:Ignorable="w14 w15 w16se w16cid w16 w16cex w16sdtdh wp14">
   <w:p>
     <w:pPr>
       <w:pStyle w:val="llb"/>
@@ -1719,7 +1761,7 @@
 </file>
 
 <file path=word/footer2.xml><?xml version="1.0" encoding="utf-8"?>
-<w:ftr xmlns:wpc="http://schemas.microsoft.com/office/word/2010/wordprocessingCanvas" xmlns:cx="http://schemas.microsoft.com/office/drawing/2014/chartex" xmlns:cx1="http://schemas.microsoft.com/office/drawing/2015/9/8/chartex" xmlns:cx2="http://schemas.microsoft.com/office/drawing/2015/10/21/chartex" xmlns:cx3="http://schemas.microsoft.com/office/drawing/2016/5/9/chartex" xmlns:cx4="http://schemas.microsoft.com/office/drawing/2016/5/10/chartex" xmlns:cx5="http://schemas.microsoft.com/office/drawing/2016/5/11/chartex" xmlns:cx6="http://schemas.microsoft.com/office/drawing/2016/5/12/chartex" xmlns:cx7="http://schemas.microsoft.com/office/drawing/2016/5/13/chartex" xmlns:cx8="http://schemas.microsoft.com/office/drawing/2016/5/14/chartex" xmlns:mc="http://schemas.openxmlformats.org/markup-compatibility/2006" xmlns:aink="http://schemas.microsoft.com/office/drawing/2016/ink" xmlns:am3d="http://schemas.microsoft.com/office/drawing/2017/model3d" xmlns:o="urn:schemas-microsoft-com:office:office" xmlns:r="http://schemas.openxmlformats.org/officeDocument/2006/relationships" xmlns:m="http://schemas.openxmlformats.org/officeDocument/2006/math" xmlns:v="urn:schemas-microsoft-com:vml" xmlns:wp14="http://schemas.microsoft.com/office/word/2010/wordprocessingDrawing" xmlns:wp="http://schemas.openxmlformats.org/drawingml/2006/wordprocessingDrawing" xmlns:w10="urn:schemas-microsoft-com:office:word" xmlns:w="http://schemas.openxmlformats.org/wordprocessingml/2006/main" xmlns:w14="http://schemas.microsoft.com/office/word/2010/wordml" xmlns:w15="http://schemas.microsoft.com/office/word/2012/wordml" xmlns:w16cid="http://schemas.microsoft.com/office/word/2016/wordml/cid" xmlns:w16se="http://schemas.microsoft.com/office/word/2015/wordml/symex" xmlns:wpg="http://schemas.microsoft.com/office/word/2010/wordprocessingGroup" xmlns:wpi="http://schemas.microsoft.com/office/word/2010/wordprocessingInk" xmlns:wne="http://schemas.microsoft.com/office/word/2006/wordml" xmlns:wps="http://schemas.microsoft.com/office/word/2010/wordprocessingShape" mc:Ignorable="w14 w15 w16se w16cid wp14">
+<w:ftr xmlns:wpc="http://schemas.microsoft.com/office/word/2010/wordprocessingCanvas" xmlns:cx="http://schemas.microsoft.com/office/drawing/2014/chartex" xmlns:cx1="http://schemas.microsoft.com/office/drawing/2015/9/8/chartex" xmlns:cx2="http://schemas.microsoft.com/office/drawing/2015/10/21/chartex" xmlns:cx3="http://schemas.microsoft.com/office/drawing/2016/5/9/chartex" xmlns:cx4="http://schemas.microsoft.com/office/drawing/2016/5/10/chartex" xmlns:cx5="http://schemas.microsoft.com/office/drawing/2016/5/11/chartex" xmlns:cx6="http://schemas.microsoft.com/office/drawing/2016/5/12/chartex" xmlns:cx7="http://schemas.microsoft.com/office/drawing/2016/5/13/chartex" xmlns:cx8="http://schemas.microsoft.com/office/drawing/2016/5/14/chartex" xmlns:mc="http://schemas.openxmlformats.org/markup-compatibility/2006" xmlns:aink="http://schemas.microsoft.com/office/drawing/2016/ink" xmlns:am3d="http://schemas.microsoft.com/office/drawing/2017/model3d" xmlns:o="urn:schemas-microsoft-com:office:office" xmlns:oel="http://schemas.microsoft.com/office/2019/extlst" xmlns:r="http://schemas.openxmlformats.org/officeDocument/2006/relationships" xmlns:m="http://schemas.openxmlformats.org/officeDocument/2006/math" xmlns:v="urn:schemas-microsoft-com:vml" xmlns:wp14="http://schemas.microsoft.com/office/word/2010/wordprocessingDrawing" xmlns:wp="http://schemas.openxmlformats.org/drawingml/2006/wordprocessingDrawing" xmlns:w10="urn:schemas-microsoft-com:office:word" xmlns:w="http://schemas.openxmlformats.org/wordprocessingml/2006/main" xmlns:w14="http://schemas.microsoft.com/office/word/2010/wordml" xmlns:w15="http://schemas.microsoft.com/office/word/2012/wordml" xmlns:w16cex="http://schemas.microsoft.com/office/word/2018/wordml/cex" xmlns:w16cid="http://schemas.microsoft.com/office/word/2016/wordml/cid" xmlns:w16="http://schemas.microsoft.com/office/word/2018/wordml" xmlns:w16sdtdh="http://schemas.microsoft.com/office/word/2020/wordml/sdtdatahash" xmlns:w16se="http://schemas.microsoft.com/office/word/2015/wordml/symex" xmlns:wpg="http://schemas.microsoft.com/office/word/2010/wordprocessingGroup" xmlns:wpi="http://schemas.microsoft.com/office/word/2010/wordprocessingInk" xmlns:wne="http://schemas.microsoft.com/office/word/2006/wordml" xmlns:wps="http://schemas.microsoft.com/office/word/2010/wordprocessingShape" mc:Ignorable="w14 w15 w16se w16cid w16 w16cex w16sdtdh wp14">
   <w:p>
     <w:pPr>
       <w:pStyle w:val="llb"/>
@@ -1737,7 +1779,7 @@
 </file>
 
 <file path=word/footer3.xml><?xml version="1.0" encoding="utf-8"?>
-<w:ftr xmlns:wpc="http://schemas.microsoft.com/office/word/2010/wordprocessingCanvas" xmlns:cx="http://schemas.microsoft.com/office/drawing/2014/chartex" xmlns:cx1="http://schemas.microsoft.com/office/drawing/2015/9/8/chartex" xmlns:cx2="http://schemas.microsoft.com/office/drawing/2015/10/21/chartex" xmlns:cx3="http://schemas.microsoft.com/office/drawing/2016/5/9/chartex" xmlns:cx4="http://schemas.microsoft.com/office/drawing/2016/5/10/chartex" xmlns:cx5="http://schemas.microsoft.com/office/drawing/2016/5/11/chartex" xmlns:cx6="http://schemas.microsoft.com/office/drawing/2016/5/12/chartex" xmlns:cx7="http://schemas.microsoft.com/office/drawing/2016/5/13/chartex" xmlns:cx8="http://schemas.microsoft.com/office/drawing/2016/5/14/chartex" xmlns:mc="http://schemas.openxmlformats.org/markup-compatibility/2006" xmlns:aink="http://schemas.microsoft.com/office/drawing/2016/ink" xmlns:am3d="http://schemas.microsoft.com/office/drawing/2017/model3d" xmlns:o="urn:schemas-microsoft-com:office:office" xmlns:r="http://schemas.openxmlformats.org/officeDocument/2006/relationships" xmlns:m="http://schemas.openxmlformats.org/officeDocument/2006/math" xmlns:v="urn:schemas-microsoft-com:vml" xmlns:wp14="http://schemas.microsoft.com/office/word/2010/wordprocessingDrawing" xmlns:wp="http://schemas.openxmlformats.org/drawingml/2006/wordprocessingDrawing" xmlns:w10="urn:schemas-microsoft-com:office:word" xmlns:w="http://schemas.openxmlformats.org/wordprocessingml/2006/main" xmlns:w14="http://schemas.microsoft.com/office/word/2010/wordml" xmlns:w15="http://schemas.microsoft.com/office/word/2012/wordml" xmlns:w16cid="http://schemas.microsoft.com/office/word/2016/wordml/cid" xmlns:w16se="http://schemas.microsoft.com/office/word/2015/wordml/symex" xmlns:wpg="http://schemas.microsoft.com/office/word/2010/wordprocessingGroup" xmlns:wpi="http://schemas.microsoft.com/office/word/2010/wordprocessingInk" xmlns:wne="http://schemas.microsoft.com/office/word/2006/wordml" xmlns:wps="http://schemas.microsoft.com/office/word/2010/wordprocessingShape" mc:Ignorable="w14 w15 w16se w16cid wp14">
+<w:ftr xmlns:wpc="http://schemas.microsoft.com/office/word/2010/wordprocessingCanvas" xmlns:cx="http://schemas.microsoft.com/office/drawing/2014/chartex" xmlns:cx1="http://schemas.microsoft.com/office/drawing/2015/9/8/chartex" xmlns:cx2="http://schemas.microsoft.com/office/drawing/2015/10/21/chartex" xmlns:cx3="http://schemas.microsoft.com/office/drawing/2016/5/9/chartex" xmlns:cx4="http://schemas.microsoft.com/office/drawing/2016/5/10/chartex" xmlns:cx5="http://schemas.microsoft.com/office/drawing/2016/5/11/chartex" xmlns:cx6="http://schemas.microsoft.com/office/drawing/2016/5/12/chartex" xmlns:cx7="http://schemas.microsoft.com/office/drawing/2016/5/13/chartex" xmlns:cx8="http://schemas.microsoft.com/office/drawing/2016/5/14/chartex" xmlns:mc="http://schemas.openxmlformats.org/markup-compatibility/2006" xmlns:aink="http://schemas.microsoft.com/office/drawing/2016/ink" xmlns:am3d="http://schemas.microsoft.com/office/drawing/2017/model3d" xmlns:o="urn:schemas-microsoft-com:office:office" xmlns:oel="http://schemas.microsoft.com/office/2019/extlst" xmlns:r="http://schemas.openxmlformats.org/officeDocument/2006/relationships" xmlns:m="http://schemas.openxmlformats.org/officeDocument/2006/math" xmlns:v="urn:schemas-microsoft-com:vml" xmlns:wp14="http://schemas.microsoft.com/office/word/2010/wordprocessingDrawing" xmlns:wp="http://schemas.openxmlformats.org/drawingml/2006/wordprocessingDrawing" xmlns:w10="urn:schemas-microsoft-com:office:word" xmlns:w="http://schemas.openxmlformats.org/wordprocessingml/2006/main" xmlns:w14="http://schemas.microsoft.com/office/word/2010/wordml" xmlns:w15="http://schemas.microsoft.com/office/word/2012/wordml" xmlns:w16cex="http://schemas.microsoft.com/office/word/2018/wordml/cex" xmlns:w16cid="http://schemas.microsoft.com/office/word/2016/wordml/cid" xmlns:w16="http://schemas.microsoft.com/office/word/2018/wordml" xmlns:w16sdtdh="http://schemas.microsoft.com/office/word/2020/wordml/sdtdatahash" xmlns:w16se="http://schemas.microsoft.com/office/word/2015/wordml/symex" xmlns:wpg="http://schemas.microsoft.com/office/word/2010/wordprocessingGroup" xmlns:wpi="http://schemas.microsoft.com/office/word/2010/wordprocessingInk" xmlns:wne="http://schemas.microsoft.com/office/word/2006/wordml" xmlns:wps="http://schemas.microsoft.com/office/word/2010/wordprocessingShape" mc:Ignorable="w14 w15 w16se w16cid w16 w16cex w16sdtdh wp14">
   <w:p>
     <w:pPr>
       <w:pStyle w:val="llb"/>
@@ -1747,7 +1789,7 @@
 </file>
 
 <file path=word/footnotes.xml><?xml version="1.0" encoding="utf-8"?>
-<w:footnotes xmlns:wpc="http://schemas.microsoft.com/office/word/2010/wordprocessingCanvas" xmlns:cx="http://schemas.microsoft.com/office/drawing/2014/chartex" xmlns:cx1="http://schemas.microsoft.com/office/drawing/2015/9/8/chartex" xmlns:cx2="http://schemas.microsoft.com/office/drawing/2015/10/21/chartex" xmlns:cx3="http://schemas.microsoft.com/office/drawing/2016/5/9/chartex" xmlns:cx4="http://schemas.microsoft.com/office/drawing/2016/5/10/chartex" xmlns:cx5="http://schemas.microsoft.com/office/drawing/2016/5/11/chartex" xmlns:cx6="http://schemas.microsoft.com/office/drawing/2016/5/12/chartex" xmlns:cx7="http://schemas.microsoft.com/office/drawing/2016/5/13/chartex" xmlns:cx8="http://schemas.microsoft.com/office/drawing/2016/5/14/chartex" xmlns:mc="http://schemas.openxmlformats.org/markup-compatibility/2006" xmlns:aink="http://schemas.microsoft.com/office/drawing/2016/ink" xmlns:am3d="http://schemas.microsoft.com/office/drawing/2017/model3d" xmlns:o="urn:schemas-microsoft-com:office:office" xmlns:r="http://schemas.openxmlformats.org/officeDocument/2006/relationships" xmlns:m="http://schemas.openxmlformats.org/officeDocument/2006/math" xmlns:v="urn:schemas-microsoft-com:vml" xmlns:wp14="http://schemas.microsoft.com/office/word/2010/wordprocessingDrawing" xmlns:wp="http://schemas.openxmlformats.org/drawingml/2006/wordprocessingDrawing" xmlns:w10="urn:schemas-microsoft-com:office:word" xmlns:w="http://schemas.openxmlformats.org/wordprocessingml/2006/main" xmlns:w14="http://schemas.microsoft.com/office/word/2010/wordml" xmlns:w15="http://schemas.microsoft.com/office/word/2012/wordml" xmlns:w16cid="http://schemas.microsoft.com/office/word/2016/wordml/cid" xmlns:w16se="http://schemas.microsoft.com/office/word/2015/wordml/symex" xmlns:wpg="http://schemas.microsoft.com/office/word/2010/wordprocessingGroup" xmlns:wpi="http://schemas.microsoft.com/office/word/2010/wordprocessingInk" xmlns:wne="http://schemas.microsoft.com/office/word/2006/wordml" xmlns:wps="http://schemas.microsoft.com/office/word/2010/wordprocessingShape" mc:Ignorable="w14 w15 w16se w16cid wp14">
+<w:footnotes xmlns:wpc="http://schemas.microsoft.com/office/word/2010/wordprocessingCanvas" xmlns:cx="http://schemas.microsoft.com/office/drawing/2014/chartex" xmlns:cx1="http://schemas.microsoft.com/office/drawing/2015/9/8/chartex" xmlns:cx2="http://schemas.microsoft.com/office/drawing/2015/10/21/chartex" xmlns:cx3="http://schemas.microsoft.com/office/drawing/2016/5/9/chartex" xmlns:cx4="http://schemas.microsoft.com/office/drawing/2016/5/10/chartex" xmlns:cx5="http://schemas.microsoft.com/office/drawing/2016/5/11/chartex" xmlns:cx6="http://schemas.microsoft.com/office/drawing/2016/5/12/chartex" xmlns:cx7="http://schemas.microsoft.com/office/drawing/2016/5/13/chartex" xmlns:cx8="http://schemas.microsoft.com/office/drawing/2016/5/14/chartex" xmlns:mc="http://schemas.openxmlformats.org/markup-compatibility/2006" xmlns:aink="http://schemas.microsoft.com/office/drawing/2016/ink" xmlns:am3d="http://schemas.microsoft.com/office/drawing/2017/model3d" xmlns:o="urn:schemas-microsoft-com:office:office" xmlns:oel="http://schemas.microsoft.com/office/2019/extlst" xmlns:r="http://schemas.openxmlformats.org/officeDocument/2006/relationships" xmlns:m="http://schemas.openxmlformats.org/officeDocument/2006/math" xmlns:v="urn:schemas-microsoft-com:vml" xmlns:wp14="http://schemas.microsoft.com/office/word/2010/wordprocessingDrawing" xmlns:wp="http://schemas.openxmlformats.org/drawingml/2006/wordprocessingDrawing" xmlns:w10="urn:schemas-microsoft-com:office:word" xmlns:w="http://schemas.openxmlformats.org/wordprocessingml/2006/main" xmlns:w14="http://schemas.microsoft.com/office/word/2010/wordml" xmlns:w15="http://schemas.microsoft.com/office/word/2012/wordml" xmlns:w16cex="http://schemas.microsoft.com/office/word/2018/wordml/cex" xmlns:w16cid="http://schemas.microsoft.com/office/word/2016/wordml/cid" xmlns:w16="http://schemas.microsoft.com/office/word/2018/wordml" xmlns:w16sdtdh="http://schemas.microsoft.com/office/word/2020/wordml/sdtdatahash" xmlns:w16se="http://schemas.microsoft.com/office/word/2015/wordml/symex" xmlns:wpg="http://schemas.microsoft.com/office/word/2010/wordprocessingGroup" xmlns:wpi="http://schemas.microsoft.com/office/word/2010/wordprocessingInk" xmlns:wne="http://schemas.microsoft.com/office/word/2006/wordml" xmlns:wps="http://schemas.microsoft.com/office/word/2010/wordprocessingShape" mc:Ignorable="w14 w15 w16se w16cid w16 w16cex w16sdtdh wp14">
   <w:footnote w:type="separator" w:id="-1">
     <w:p>
       <w:pPr>
@@ -1772,7 +1814,7 @@
 </file>
 
 <file path=word/header1.xml><?xml version="1.0" encoding="utf-8"?>
-<w:hdr xmlns:wpc="http://schemas.microsoft.com/office/word/2010/wordprocessingCanvas" xmlns:cx="http://schemas.microsoft.com/office/drawing/2014/chartex" xmlns:cx1="http://schemas.microsoft.com/office/drawing/2015/9/8/chartex" xmlns:cx2="http://schemas.microsoft.com/office/drawing/2015/10/21/chartex" xmlns:cx3="http://schemas.microsoft.com/office/drawing/2016/5/9/chartex" xmlns:cx4="http://schemas.microsoft.com/office/drawing/2016/5/10/chartex" xmlns:cx5="http://schemas.microsoft.com/office/drawing/2016/5/11/chartex" xmlns:cx6="http://schemas.microsoft.com/office/drawing/2016/5/12/chartex" xmlns:cx7="http://schemas.microsoft.com/office/drawing/2016/5/13/chartex" xmlns:cx8="http://schemas.microsoft.com/office/drawing/2016/5/14/chartex" xmlns:mc="http://schemas.openxmlformats.org/markup-compatibility/2006" xmlns:aink="http://schemas.microsoft.com/office/drawing/2016/ink" xmlns:am3d="http://schemas.microsoft.com/office/drawing/2017/model3d" xmlns:o="urn:schemas-microsoft-com:office:office" xmlns:r="http://schemas.openxmlformats.org/officeDocument/2006/relationships" xmlns:m="http://schemas.openxmlformats.org/officeDocument/2006/math" xmlns:v="urn:schemas-microsoft-com:vml" xmlns:wp14="http://schemas.microsoft.com/office/word/2010/wordprocessingDrawing" xmlns:wp="http://schemas.openxmlformats.org/drawingml/2006/wordprocessingDrawing" xmlns:w10="urn:schemas-microsoft-com:office:word" xmlns:w="http://schemas.openxmlformats.org/wordprocessingml/2006/main" xmlns:w14="http://schemas.microsoft.com/office/word/2010/wordml" xmlns:w15="http://schemas.microsoft.com/office/word/2012/wordml" xmlns:w16cid="http://schemas.microsoft.com/office/word/2016/wordml/cid" xmlns:w16se="http://schemas.microsoft.com/office/word/2015/wordml/symex" xmlns:wpg="http://schemas.microsoft.com/office/word/2010/wordprocessingGroup" xmlns:wpi="http://schemas.microsoft.com/office/word/2010/wordprocessingInk" xmlns:wne="http://schemas.microsoft.com/office/word/2006/wordml" xmlns:wps="http://schemas.microsoft.com/office/word/2010/wordprocessingShape" mc:Ignorable="w14 w15 w16se w16cid wp14">
+<w:hdr xmlns:wpc="http://schemas.microsoft.com/office/word/2010/wordprocessingCanvas" xmlns:cx="http://schemas.microsoft.com/office/drawing/2014/chartex" xmlns:cx1="http://schemas.microsoft.com/office/drawing/2015/9/8/chartex" xmlns:cx2="http://schemas.microsoft.com/office/drawing/2015/10/21/chartex" xmlns:cx3="http://schemas.microsoft.com/office/drawing/2016/5/9/chartex" xmlns:cx4="http://schemas.microsoft.com/office/drawing/2016/5/10/chartex" xmlns:cx5="http://schemas.microsoft.com/office/drawing/2016/5/11/chartex" xmlns:cx6="http://schemas.microsoft.com/office/drawing/2016/5/12/chartex" xmlns:cx7="http://schemas.microsoft.com/office/drawing/2016/5/13/chartex" xmlns:cx8="http://schemas.microsoft.com/office/drawing/2016/5/14/chartex" xmlns:mc="http://schemas.openxmlformats.org/markup-compatibility/2006" xmlns:aink="http://schemas.microsoft.com/office/drawing/2016/ink" xmlns:am3d="http://schemas.microsoft.com/office/drawing/2017/model3d" xmlns:o="urn:schemas-microsoft-com:office:office" xmlns:oel="http://schemas.microsoft.com/office/2019/extlst" xmlns:r="http://schemas.openxmlformats.org/officeDocument/2006/relationships" xmlns:m="http://schemas.openxmlformats.org/officeDocument/2006/math" xmlns:v="urn:schemas-microsoft-com:vml" xmlns:wp14="http://schemas.microsoft.com/office/word/2010/wordprocessingDrawing" xmlns:wp="http://schemas.openxmlformats.org/drawingml/2006/wordprocessingDrawing" xmlns:w10="urn:schemas-microsoft-com:office:word" xmlns:w="http://schemas.openxmlformats.org/wordprocessingml/2006/main" xmlns:w14="http://schemas.microsoft.com/office/word/2010/wordml" xmlns:w15="http://schemas.microsoft.com/office/word/2012/wordml" xmlns:w16cex="http://schemas.microsoft.com/office/word/2018/wordml/cex" xmlns:w16cid="http://schemas.microsoft.com/office/word/2016/wordml/cid" xmlns:w16="http://schemas.microsoft.com/office/word/2018/wordml" xmlns:w16sdtdh="http://schemas.microsoft.com/office/word/2020/wordml/sdtdatahash" xmlns:w16se="http://schemas.microsoft.com/office/word/2015/wordml/symex" xmlns:wpg="http://schemas.microsoft.com/office/word/2010/wordprocessingGroup" xmlns:wpi="http://schemas.microsoft.com/office/word/2010/wordprocessingInk" xmlns:wne="http://schemas.microsoft.com/office/word/2006/wordml" xmlns:wps="http://schemas.microsoft.com/office/word/2010/wordprocessingShape" mc:Ignorable="w14 w15 w16se w16cid w16 w16cex w16sdtdh wp14">
   <w:p>
     <w:pPr>
       <w:pStyle w:val="lfej"/>
@@ -1782,7 +1824,7 @@
 </file>
 
 <file path=word/header2.xml><?xml version="1.0" encoding="utf-8"?>
-<w:hdr xmlns:wpc="http://schemas.microsoft.com/office/word/2010/wordprocessingCanvas" xmlns:cx="http://schemas.microsoft.com/office/drawing/2014/chartex" xmlns:cx1="http://schemas.microsoft.com/office/drawing/2015/9/8/chartex" xmlns:cx2="http://schemas.microsoft.com/office/drawing/2015/10/21/chartex" xmlns:cx3="http://schemas.microsoft.com/office/drawing/2016/5/9/chartex" xmlns:cx4="http://schemas.microsoft.com/office/drawing/2016/5/10/chartex" xmlns:cx5="http://schemas.microsoft.com/office/drawing/2016/5/11/chartex" xmlns:cx6="http://schemas.microsoft.com/office/drawing/2016/5/12/chartex" xmlns:cx7="http://schemas.microsoft.com/office/drawing/2016/5/13/chartex" xmlns:cx8="http://schemas.microsoft.com/office/drawing/2016/5/14/chartex" xmlns:mc="http://schemas.openxmlformats.org/markup-compatibility/2006" xmlns:aink="http://schemas.microsoft.com/office/drawing/2016/ink" xmlns:am3d="http://schemas.microsoft.com/office/drawing/2017/model3d" xmlns:o="urn:schemas-microsoft-com:office:office" xmlns:r="http://schemas.openxmlformats.org/officeDocument/2006/relationships" xmlns:m="http://schemas.openxmlformats.org/officeDocument/2006/math" xmlns:v="urn:schemas-microsoft-com:vml" xmlns:wp14="http://schemas.microsoft.com/office/word/2010/wordprocessingDrawing" xmlns:wp="http://schemas.openxmlformats.org/drawingml/2006/wordprocessingDrawing" xmlns:w10="urn:schemas-microsoft-com:office:word" xmlns:w="http://schemas.openxmlformats.org/wordprocessingml/2006/main" xmlns:w14="http://schemas.microsoft.com/office/word/2010/wordml" xmlns:w15="http://schemas.microsoft.com/office/word/2012/wordml" xmlns:w16cid="http://schemas.microsoft.com/office/word/2016/wordml/cid" xmlns:w16se="http://schemas.microsoft.com/office/word/2015/wordml/symex" xmlns:wpg="http://schemas.microsoft.com/office/word/2010/wordprocessingGroup" xmlns:wpi="http://schemas.microsoft.com/office/word/2010/wordprocessingInk" xmlns:wne="http://schemas.microsoft.com/office/word/2006/wordml" xmlns:wps="http://schemas.microsoft.com/office/word/2010/wordprocessingShape" mc:Ignorable="w14 w15 w16se w16cid wp14">
+<w:hdr xmlns:wpc="http://schemas.microsoft.com/office/word/2010/wordprocessingCanvas" xmlns:cx="http://schemas.microsoft.com/office/drawing/2014/chartex" xmlns:cx1="http://schemas.microsoft.com/office/drawing/2015/9/8/chartex" xmlns:cx2="http://schemas.microsoft.com/office/drawing/2015/10/21/chartex" xmlns:cx3="http://schemas.microsoft.com/office/drawing/2016/5/9/chartex" xmlns:cx4="http://schemas.microsoft.com/office/drawing/2016/5/10/chartex" xmlns:cx5="http://schemas.microsoft.com/office/drawing/2016/5/11/chartex" xmlns:cx6="http://schemas.microsoft.com/office/drawing/2016/5/12/chartex" xmlns:cx7="http://schemas.microsoft.com/office/drawing/2016/5/13/chartex" xmlns:cx8="http://schemas.microsoft.com/office/drawing/2016/5/14/chartex" xmlns:mc="http://schemas.openxmlformats.org/markup-compatibility/2006" xmlns:aink="http://schemas.microsoft.com/office/drawing/2016/ink" xmlns:am3d="http://schemas.microsoft.com/office/drawing/2017/model3d" xmlns:o="urn:schemas-microsoft-com:office:office" xmlns:oel="http://schemas.microsoft.com/office/2019/extlst" xmlns:r="http://schemas.openxmlformats.org/officeDocument/2006/relationships" xmlns:m="http://schemas.openxmlformats.org/officeDocument/2006/math" xmlns:v="urn:schemas-microsoft-com:vml" xmlns:wp14="http://schemas.microsoft.com/office/word/2010/wordprocessingDrawing" xmlns:wp="http://schemas.openxmlformats.org/drawingml/2006/wordprocessingDrawing" xmlns:w10="urn:schemas-microsoft-com:office:word" xmlns:w="http://schemas.openxmlformats.org/wordprocessingml/2006/main" xmlns:w14="http://schemas.microsoft.com/office/word/2010/wordml" xmlns:w15="http://schemas.microsoft.com/office/word/2012/wordml" xmlns:w16cex="http://schemas.microsoft.com/office/word/2018/wordml/cex" xmlns:w16cid="http://schemas.microsoft.com/office/word/2016/wordml/cid" xmlns:w16="http://schemas.microsoft.com/office/word/2018/wordml" xmlns:w16sdtdh="http://schemas.microsoft.com/office/word/2020/wordml/sdtdatahash" xmlns:w16se="http://schemas.microsoft.com/office/word/2015/wordml/symex" xmlns:wpg="http://schemas.microsoft.com/office/word/2010/wordprocessingGroup" xmlns:wpi="http://schemas.microsoft.com/office/word/2010/wordprocessingInk" xmlns:wne="http://schemas.microsoft.com/office/word/2006/wordml" xmlns:wps="http://schemas.microsoft.com/office/word/2010/wordprocessingShape" mc:Ignorable="w14 w15 w16se w16cid w16 w16cex w16sdtdh wp14">
   <w:p>
     <w:pPr>
       <w:pStyle w:val="lfej"/>
@@ -1800,7 +1842,7 @@
 </file>
 
 <file path=word/header3.xml><?xml version="1.0" encoding="utf-8"?>
-<w:hdr xmlns:wpc="http://schemas.microsoft.com/office/word/2010/wordprocessingCanvas" xmlns:cx="http://schemas.microsoft.com/office/drawing/2014/chartex" xmlns:cx1="http://schemas.microsoft.com/office/drawing/2015/9/8/chartex" xmlns:cx2="http://schemas.microsoft.com/office/drawing/2015/10/21/chartex" xmlns:cx3="http://schemas.microsoft.com/office/drawing/2016/5/9/chartex" xmlns:cx4="http://schemas.microsoft.com/office/drawing/2016/5/10/chartex" xmlns:cx5="http://schemas.microsoft.com/office/drawing/2016/5/11/chartex" xmlns:cx6="http://schemas.microsoft.com/office/drawing/2016/5/12/chartex" xmlns:cx7="http://schemas.microsoft.com/office/drawing/2016/5/13/chartex" xmlns:cx8="http://schemas.microsoft.com/office/drawing/2016/5/14/chartex" xmlns:mc="http://schemas.openxmlformats.org/markup-compatibility/2006" xmlns:aink="http://schemas.microsoft.com/office/drawing/2016/ink" xmlns:am3d="http://schemas.microsoft.com/office/drawing/2017/model3d" xmlns:o="urn:schemas-microsoft-com:office:office" xmlns:r="http://schemas.openxmlformats.org/officeDocument/2006/relationships" xmlns:m="http://schemas.openxmlformats.org/officeDocument/2006/math" xmlns:v="urn:schemas-microsoft-com:vml" xmlns:wp14="http://schemas.microsoft.com/office/word/2010/wordprocessingDrawing" xmlns:wp="http://schemas.openxmlformats.org/drawingml/2006/wordprocessingDrawing" xmlns:w10="urn:schemas-microsoft-com:office:word" xmlns:w="http://schemas.openxmlformats.org/wordprocessingml/2006/main" xmlns:w14="http://schemas.microsoft.com/office/word/2010/wordml" xmlns:w15="http://schemas.microsoft.com/office/word/2012/wordml" xmlns:w16cid="http://schemas.microsoft.com/office/word/2016/wordml/cid" xmlns:w16se="http://schemas.microsoft.com/office/word/2015/wordml/symex" xmlns:wpg="http://schemas.microsoft.com/office/word/2010/wordprocessingGroup" xmlns:wpi="http://schemas.microsoft.com/office/word/2010/wordprocessingInk" xmlns:wne="http://schemas.microsoft.com/office/word/2006/wordml" xmlns:wps="http://schemas.microsoft.com/office/word/2010/wordprocessingShape" mc:Ignorable="w14 w15 w16se w16cid wp14">
+<w:hdr xmlns:wpc="http://schemas.microsoft.com/office/word/2010/wordprocessingCanvas" xmlns:cx="http://schemas.microsoft.com/office/drawing/2014/chartex" xmlns:cx1="http://schemas.microsoft.com/office/drawing/2015/9/8/chartex" xmlns:cx2="http://schemas.microsoft.com/office/drawing/2015/10/21/chartex" xmlns:cx3="http://schemas.microsoft.com/office/drawing/2016/5/9/chartex" xmlns:cx4="http://schemas.microsoft.com/office/drawing/2016/5/10/chartex" xmlns:cx5="http://schemas.microsoft.com/office/drawing/2016/5/11/chartex" xmlns:cx6="http://schemas.microsoft.com/office/drawing/2016/5/12/chartex" xmlns:cx7="http://schemas.microsoft.com/office/drawing/2016/5/13/chartex" xmlns:cx8="http://schemas.microsoft.com/office/drawing/2016/5/14/chartex" xmlns:mc="http://schemas.openxmlformats.org/markup-compatibility/2006" xmlns:aink="http://schemas.microsoft.com/office/drawing/2016/ink" xmlns:am3d="http://schemas.microsoft.com/office/drawing/2017/model3d" xmlns:o="urn:schemas-microsoft-com:office:office" xmlns:oel="http://schemas.microsoft.com/office/2019/extlst" xmlns:r="http://schemas.openxmlformats.org/officeDocument/2006/relationships" xmlns:m="http://schemas.openxmlformats.org/officeDocument/2006/math" xmlns:v="urn:schemas-microsoft-com:vml" xmlns:wp14="http://schemas.microsoft.com/office/word/2010/wordprocessingDrawing" xmlns:wp="http://schemas.openxmlformats.org/drawingml/2006/wordprocessingDrawing" xmlns:w10="urn:schemas-microsoft-com:office:word" xmlns:w="http://schemas.openxmlformats.org/wordprocessingml/2006/main" xmlns:w14="http://schemas.microsoft.com/office/word/2010/wordml" xmlns:w15="http://schemas.microsoft.com/office/word/2012/wordml" xmlns:w16cex="http://schemas.microsoft.com/office/word/2018/wordml/cex" xmlns:w16cid="http://schemas.microsoft.com/office/word/2016/wordml/cid" xmlns:w16="http://schemas.microsoft.com/office/word/2018/wordml" xmlns:w16sdtdh="http://schemas.microsoft.com/office/word/2020/wordml/sdtdatahash" xmlns:w16se="http://schemas.microsoft.com/office/word/2015/wordml/symex" xmlns:wpg="http://schemas.microsoft.com/office/word/2010/wordprocessingGroup" xmlns:wpi="http://schemas.microsoft.com/office/word/2010/wordprocessingInk" xmlns:wne="http://schemas.microsoft.com/office/word/2006/wordml" xmlns:wps="http://schemas.microsoft.com/office/word/2010/wordprocessingShape" mc:Ignorable="w14 w15 w16se w16cid w16 w16cex w16sdtdh wp14">
   <w:p>
     <w:pPr>
       <w:pStyle w:val="lfej"/>
@@ -1810,7 +1852,7 @@
 </file>
 
 <file path=word/numbering.xml><?xml version="1.0" encoding="utf-8"?>
-<w:numbering xmlns:wpc="http://schemas.microsoft.com/office/word/2010/wordprocessingCanvas" xmlns:cx="http://schemas.microsoft.com/office/drawing/2014/chartex" xmlns:cx1="http://schemas.microsoft.com/office/drawing/2015/9/8/chartex" xmlns:cx2="http://schemas.microsoft.com/office/drawing/2015/10/21/chartex" xmlns:cx3="http://schemas.microsoft.com/office/drawing/2016/5/9/chartex" xmlns:cx4="http://schemas.microsoft.com/office/drawing/2016/5/10/chartex" xmlns:cx5="http://schemas.microsoft.com/office/drawing/2016/5/11/chartex" xmlns:cx6="http://schemas.microsoft.com/office/drawing/2016/5/12/chartex" xmlns:cx7="http://schemas.microsoft.com/office/drawing/2016/5/13/chartex" xmlns:cx8="http://schemas.microsoft.com/office/drawing/2016/5/14/chartex" xmlns:mc="http://schemas.openxmlformats.org/markup-compatibility/2006" xmlns:aink="http://schemas.microsoft.com/office/drawing/2016/ink" xmlns:am3d="http://schemas.microsoft.com/office/drawing/2017/model3d" xmlns:o="urn:schemas-microsoft-com:office:office" xmlns:r="http://schemas.openxmlformats.org/officeDocument/2006/relationships" xmlns:m="http://schemas.openxmlformats.org/officeDocument/2006/math" xmlns:v="urn:schemas-microsoft-com:vml" xmlns:wp14="http://schemas.microsoft.com/office/word/2010/wordprocessingDrawing" xmlns:wp="http://schemas.openxmlformats.org/drawingml/2006/wordprocessingDrawing" xmlns:w10="urn:schemas-microsoft-com:office:word" xmlns:w="http://schemas.openxmlformats.org/wordprocessingml/2006/main" xmlns:w14="http://schemas.microsoft.com/office/word/2010/wordml" xmlns:w15="http://schemas.microsoft.com/office/word/2012/wordml" xmlns:w16cid="http://schemas.microsoft.com/office/word/2016/wordml/cid" xmlns:w16se="http://schemas.microsoft.com/office/word/2015/wordml/symex" xmlns:wpg="http://schemas.microsoft.com/office/word/2010/wordprocessingGroup" xmlns:wpi="http://schemas.microsoft.com/office/word/2010/wordprocessingInk" xmlns:wne="http://schemas.microsoft.com/office/word/2006/wordml" xmlns:wps="http://schemas.microsoft.com/office/word/2010/wordprocessingShape" mc:Ignorable="w14 w15 w16se w16cid wp14">
+<w:numbering xmlns:wpc="http://schemas.microsoft.com/office/word/2010/wordprocessingCanvas" xmlns:cx="http://schemas.microsoft.com/office/drawing/2014/chartex" xmlns:cx1="http://schemas.microsoft.com/office/drawing/2015/9/8/chartex" xmlns:cx2="http://schemas.microsoft.com/office/drawing/2015/10/21/chartex" xmlns:cx3="http://schemas.microsoft.com/office/drawing/2016/5/9/chartex" xmlns:cx4="http://schemas.microsoft.com/office/drawing/2016/5/10/chartex" xmlns:cx5="http://schemas.microsoft.com/office/drawing/2016/5/11/chartex" xmlns:cx6="http://schemas.microsoft.com/office/drawing/2016/5/12/chartex" xmlns:cx7="http://schemas.microsoft.com/office/drawing/2016/5/13/chartex" xmlns:cx8="http://schemas.microsoft.com/office/drawing/2016/5/14/chartex" xmlns:mc="http://schemas.openxmlformats.org/markup-compatibility/2006" xmlns:aink="http://schemas.microsoft.com/office/drawing/2016/ink" xmlns:am3d="http://schemas.microsoft.com/office/drawing/2017/model3d" xmlns:o="urn:schemas-microsoft-com:office:office" xmlns:oel="http://schemas.microsoft.com/office/2019/extlst" xmlns:r="http://schemas.openxmlformats.org/officeDocument/2006/relationships" xmlns:m="http://schemas.openxmlformats.org/officeDocument/2006/math" xmlns:v="urn:schemas-microsoft-com:vml" xmlns:wp14="http://schemas.microsoft.com/office/word/2010/wordprocessingDrawing" xmlns:wp="http://schemas.openxmlformats.org/drawingml/2006/wordprocessingDrawing" xmlns:w10="urn:schemas-microsoft-com:office:word" xmlns:w="http://schemas.openxmlformats.org/wordprocessingml/2006/main" xmlns:w14="http://schemas.microsoft.com/office/word/2010/wordml" xmlns:w15="http://schemas.microsoft.com/office/word/2012/wordml" xmlns:w16cex="http://schemas.microsoft.com/office/word/2018/wordml/cex" xmlns:w16cid="http://schemas.microsoft.com/office/word/2016/wordml/cid" xmlns:w16="http://schemas.microsoft.com/office/word/2018/wordml" xmlns:w16sdtdh="http://schemas.microsoft.com/office/word/2020/wordml/sdtdatahash" xmlns:w16se="http://schemas.microsoft.com/office/word/2015/wordml/symex" xmlns:wpg="http://schemas.microsoft.com/office/word/2010/wordprocessingGroup" xmlns:wpi="http://schemas.microsoft.com/office/word/2010/wordprocessingInk" xmlns:wne="http://schemas.microsoft.com/office/word/2006/wordml" xmlns:wps="http://schemas.microsoft.com/office/word/2010/wordprocessingShape" mc:Ignorable="w14 w15 w16se w16cid w16 w16cex w16sdtdh wp14">
   <w:abstractNum w:abstractNumId="0" w15:restartNumberingAfterBreak="0">
     <w:nsid w:val="0EC71AFD"/>
     <w:multiLevelType w:val="hybridMultilevel"/>
@@ -1986,17 +2028,17 @@
       </w:pPr>
     </w:lvl>
   </w:abstractNum>
-  <w:num w:numId="1">
+  <w:num w:numId="1" w16cid:durableId="1524897299">
     <w:abstractNumId w:val="1"/>
   </w:num>
-  <w:num w:numId="2">
+  <w:num w:numId="2" w16cid:durableId="2105228550">
     <w:abstractNumId w:val="0"/>
   </w:num>
 </w:numbering>
 </file>
 
 <file path=word/styles.xml><?xml version="1.0" encoding="utf-8"?>
-<w:styles xmlns:mc="http://schemas.openxmlformats.org/markup-compatibility/2006" xmlns:r="http://schemas.openxmlformats.org/officeDocument/2006/relationships" xmlns:w="http://schemas.openxmlformats.org/wordprocessingml/2006/main" xmlns:w14="http://schemas.microsoft.com/office/word/2010/wordml" xmlns:w15="http://schemas.microsoft.com/office/word/2012/wordml" xmlns:w16cid="http://schemas.microsoft.com/office/word/2016/wordml/cid" xmlns:w16se="http://schemas.microsoft.com/office/word/2015/wordml/symex" mc:Ignorable="w14 w15 w16se w16cid">
+<w:styles xmlns:mc="http://schemas.openxmlformats.org/markup-compatibility/2006" xmlns:r="http://schemas.openxmlformats.org/officeDocument/2006/relationships" xmlns:w="http://schemas.openxmlformats.org/wordprocessingml/2006/main" xmlns:w14="http://schemas.microsoft.com/office/word/2010/wordml" xmlns:w15="http://schemas.microsoft.com/office/word/2012/wordml" xmlns:w16cex="http://schemas.microsoft.com/office/word/2018/wordml/cex" xmlns:w16cid="http://schemas.microsoft.com/office/word/2016/wordml/cid" xmlns:w16="http://schemas.microsoft.com/office/word/2018/wordml" xmlns:w16sdtdh="http://schemas.microsoft.com/office/word/2020/wordml/sdtdatahash" xmlns:w16se="http://schemas.microsoft.com/office/word/2015/wordml/symex" mc:Ignorable="w14 w15 w16se w16cid w16 w16cex w16sdtdh">
   <w:docDefaults>
     <w:rPrDefault>
       <w:rPr>
@@ -2012,7 +2054,7 @@
       </w:pPr>
     </w:pPrDefault>
   </w:docDefaults>
-  <w:latentStyles w:defLockedState="0" w:defUIPriority="99" w:defSemiHidden="0" w:defUnhideWhenUsed="0" w:defQFormat="0" w:count="375">
+  <w:latentStyles w:defLockedState="0" w:defUIPriority="99" w:defSemiHidden="0" w:defUnhideWhenUsed="0" w:defQFormat="0" w:count="376">
     <w:lsdException w:name="Normal" w:uiPriority="0" w:qFormat="1"/>
     <w:lsdException w:name="heading 1" w:uiPriority="9" w:qFormat="1"/>
     <w:lsdException w:name="heading 2" w:semiHidden="1" w:uiPriority="9" w:unhideWhenUsed="1" w:qFormat="1"/>
@@ -2388,6 +2430,7 @@
     <w:lsdException w:name="Smart Hyperlink" w:semiHidden="1" w:unhideWhenUsed="1"/>
     <w:lsdException w:name="Hashtag" w:semiHidden="1" w:unhideWhenUsed="1"/>
     <w:lsdException w:name="Unresolved Mention" w:semiHidden="1" w:unhideWhenUsed="1"/>
+    <w:lsdException w:name="Smart Link" w:semiHidden="1" w:unhideWhenUsed="1"/>
   </w:latentStyles>
   <w:style w:type="paragraph" w:default="1" w:styleId="Norml">
     <w:name w:val="Normal"/>

</xml_diff>